<commit_message>
upto to spark execution flow
</commit_message>
<xml_diff>
--- a/spark.docx
+++ b/spark.docx
@@ -99,6 +99,7 @@
       </w:pPr>
       <w:r>
         <w:rPr>
+          <w:noProof/>
           <w:lang w:val="en-US"/>
         </w:rPr>
         <w:drawing>
@@ -197,6 +198,7 @@
       </w:pPr>
       <w:r>
         <w:rPr>
+          <w:noProof/>
           <w:lang w:val="en-US"/>
         </w:rPr>
         <w:drawing>
@@ -255,13 +257,7 @@
         <w:rPr>
           <w:lang w:val="en-US"/>
         </w:rPr>
-        <w:t>Sparks follows Client-Server Architecture</w:t>
-      </w:r>
-      <w:r>
-        <w:rPr>
-          <w:lang w:val="en-US"/>
-        </w:rPr>
-        <w:t xml:space="preserve"> and have the following components</w:t>
+        <w:t>Sparks follows Client-Server Architecture and have the following components</w:t>
       </w:r>
     </w:p>
     <w:p>
@@ -642,6 +638,7 @@
         <w:rPr>
           <w:b/>
           <w:bCs/>
+          <w:noProof/>
           <w:lang w:val="en-US"/>
         </w:rPr>
         <w:lastRenderedPageBreak/>
@@ -711,7 +708,405 @@
         <w:rPr>
           <w:lang w:val="en-US"/>
         </w:rPr>
-        <w:t>Spark Jobs are broken down into stages. Stages are the group of jobs that can be executed in parallel.</w:t>
+        <w:t xml:space="preserve">Spark Jobs are broken down into stages. Stages are the group of </w:t>
+      </w:r>
+      <w:r>
+        <w:rPr>
+          <w:lang w:val="en-US"/>
+        </w:rPr>
+        <w:t>tasks</w:t>
+      </w:r>
+      <w:r>
+        <w:rPr>
+          <w:lang w:val="en-US"/>
+        </w:rPr>
+        <w:t xml:space="preserve"> that can be executed in parallel.</w:t>
+      </w:r>
+    </w:p>
+    <w:p>
+      <w:pPr>
+        <w:tabs>
+          <w:tab w:val="center" w:pos="4513"/>
+        </w:tabs>
+        <w:rPr>
+          <w:lang w:val="en-US"/>
+        </w:rPr>
+      </w:pPr>
+      <w:r>
+        <w:rPr>
+          <w:lang w:val="en-US"/>
+        </w:rPr>
+        <w:drawing>
+          <wp:inline distT="0" distB="0" distL="0" distR="0" wp14:anchorId="4C1778DD" wp14:editId="72435E6F">
+            <wp:extent cx="5731510" cy="2951480"/>
+            <wp:effectExtent l="0" t="0" r="2540" b="1270"/>
+            <wp:docPr id="2138621004" name="Picture 1"/>
+            <wp:cNvGraphicFramePr>
+              <a:graphicFrameLocks xmlns:a="http://schemas.openxmlformats.org/drawingml/2006/main" noChangeAspect="1"/>
+            </wp:cNvGraphicFramePr>
+            <a:graphic xmlns:a="http://schemas.openxmlformats.org/drawingml/2006/main">
+              <a:graphicData uri="http://schemas.openxmlformats.org/drawingml/2006/picture">
+                <pic:pic xmlns:pic="http://schemas.openxmlformats.org/drawingml/2006/picture">
+                  <pic:nvPicPr>
+                    <pic:cNvPr id="2138621004" name=""/>
+                    <pic:cNvPicPr/>
+                  </pic:nvPicPr>
+                  <pic:blipFill>
+                    <a:blip r:embed="rId8"/>
+                    <a:stretch>
+                      <a:fillRect/>
+                    </a:stretch>
+                  </pic:blipFill>
+                  <pic:spPr>
+                    <a:xfrm>
+                      <a:off x="0" y="0"/>
+                      <a:ext cx="5731510" cy="2951480"/>
+                    </a:xfrm>
+                    <a:prstGeom prst="rect">
+                      <a:avLst/>
+                    </a:prstGeom>
+                  </pic:spPr>
+                </pic:pic>
+              </a:graphicData>
+            </a:graphic>
+          </wp:inline>
+        </w:drawing>
+      </w:r>
+    </w:p>
+    <w:p>
+      <w:pPr>
+        <w:pStyle w:val="ListParagraph"/>
+        <w:numPr>
+          <w:ilvl w:val="0"/>
+          <w:numId w:val="3"/>
+        </w:numPr>
+        <w:tabs>
+          <w:tab w:val="center" w:pos="4513"/>
+        </w:tabs>
+        <w:rPr>
+          <w:lang w:val="en-US"/>
+        </w:rPr>
+      </w:pPr>
+      <w:r>
+        <w:rPr>
+          <w:lang w:val="en-US"/>
+        </w:rPr>
+        <w:t>An application can trigger multiple jobs.</w:t>
+      </w:r>
+    </w:p>
+    <w:p>
+      <w:pPr>
+        <w:pStyle w:val="ListParagraph"/>
+        <w:numPr>
+          <w:ilvl w:val="0"/>
+          <w:numId w:val="3"/>
+        </w:numPr>
+        <w:tabs>
+          <w:tab w:val="center" w:pos="4513"/>
+        </w:tabs>
+        <w:rPr>
+          <w:lang w:val="en-US"/>
+        </w:rPr>
+      </w:pPr>
+      <w:r>
+        <w:rPr>
+          <w:lang w:val="en-US"/>
+        </w:rPr>
+        <w:t>Jobs are high level operations which will be trigged by actions.</w:t>
+      </w:r>
+    </w:p>
+    <w:p>
+      <w:pPr>
+        <w:pStyle w:val="ListParagraph"/>
+        <w:numPr>
+          <w:ilvl w:val="0"/>
+          <w:numId w:val="3"/>
+        </w:numPr>
+        <w:tabs>
+          <w:tab w:val="center" w:pos="4513"/>
+        </w:tabs>
+        <w:rPr>
+          <w:lang w:val="en-US"/>
+        </w:rPr>
+      </w:pPr>
+      <w:r>
+        <w:rPr>
+          <w:lang w:val="en-US"/>
+        </w:rPr>
+        <w:lastRenderedPageBreak/>
+        <w:t>Jobs are implemented by DAGs.</w:t>
+      </w:r>
+    </w:p>
+    <w:p>
+      <w:pPr>
+        <w:pStyle w:val="ListParagraph"/>
+        <w:numPr>
+          <w:ilvl w:val="0"/>
+          <w:numId w:val="3"/>
+        </w:numPr>
+        <w:tabs>
+          <w:tab w:val="center" w:pos="4513"/>
+        </w:tabs>
+        <w:rPr>
+          <w:lang w:val="en-US"/>
+        </w:rPr>
+      </w:pPr>
+      <w:r>
+        <w:rPr>
+          <w:lang w:val="en-US"/>
+        </w:rPr>
+        <w:t>These jobs are divided into stages.</w:t>
+      </w:r>
+    </w:p>
+    <w:p>
+      <w:pPr>
+        <w:pStyle w:val="ListParagraph"/>
+        <w:numPr>
+          <w:ilvl w:val="0"/>
+          <w:numId w:val="3"/>
+        </w:numPr>
+        <w:tabs>
+          <w:tab w:val="center" w:pos="4513"/>
+        </w:tabs>
+        <w:rPr>
+          <w:lang w:val="en-US"/>
+        </w:rPr>
+      </w:pPr>
+      <w:r>
+        <w:rPr>
+          <w:lang w:val="en-US"/>
+        </w:rPr>
+        <w:t>Stages are groups of tasks that can be executed in parallel.</w:t>
+      </w:r>
+    </w:p>
+    <w:p>
+      <w:pPr>
+        <w:pStyle w:val="ListParagraph"/>
+        <w:numPr>
+          <w:ilvl w:val="0"/>
+          <w:numId w:val="3"/>
+        </w:numPr>
+        <w:tabs>
+          <w:tab w:val="center" w:pos="4513"/>
+        </w:tabs>
+        <w:rPr>
+          <w:lang w:val="en-US"/>
+        </w:rPr>
+      </w:pPr>
+      <w:r>
+        <w:rPr>
+          <w:lang w:val="en-US"/>
+        </w:rPr>
+        <w:t xml:space="preserve">Stages communicate with each other with a process called shuffle process. </w:t>
+      </w:r>
+    </w:p>
+    <w:p>
+      <w:pPr>
+        <w:tabs>
+          <w:tab w:val="center" w:pos="4513"/>
+        </w:tabs>
+        <w:rPr>
+          <w:lang w:val="en-US"/>
+        </w:rPr>
+      </w:pPr>
+      <w:r>
+        <w:rPr>
+          <w:lang w:val="en-US"/>
+        </w:rPr>
+        <w:t xml:space="preserve">The tasks within a stage </w:t>
+      </w:r>
+      <w:r>
+        <w:rPr>
+          <w:lang w:val="en-US"/>
+        </w:rPr>
+        <w:t>run in</w:t>
+      </w:r>
+      <w:r>
+        <w:rPr>
+          <w:lang w:val="en-US"/>
+        </w:rPr>
+        <w:t xml:space="preserve"> parallel, Know as </w:t>
+      </w:r>
+      <w:r>
+        <w:rPr>
+          <w:b/>
+          <w:bCs/>
+          <w:lang w:val="en-US"/>
+        </w:rPr>
+        <w:t xml:space="preserve">Shared Nothing </w:t>
+      </w:r>
+      <w:r>
+        <w:rPr>
+          <w:lang w:val="en-US"/>
+        </w:rPr>
+        <w:t>mode.</w:t>
+      </w:r>
+    </w:p>
+    <w:p>
+      <w:pPr>
+        <w:tabs>
+          <w:tab w:val="center" w:pos="4513"/>
+        </w:tabs>
+        <w:rPr>
+          <w:b/>
+          <w:bCs/>
+          <w:lang w:val="en-US"/>
+        </w:rPr>
+      </w:pPr>
+      <w:r>
+        <w:rPr>
+          <w:b/>
+          <w:bCs/>
+          <w:lang w:val="en-US"/>
+        </w:rPr>
+        <w:t xml:space="preserve">Databricks </w:t>
+      </w:r>
+      <w:r>
+        <w:rPr>
+          <w:b/>
+          <w:bCs/>
+          <w:lang w:val="en-US"/>
+        </w:rPr>
+        <w:t>C</w:t>
+      </w:r>
+      <w:r>
+        <w:rPr>
+          <w:b/>
+          <w:bCs/>
+          <w:lang w:val="en-US"/>
+        </w:rPr>
+        <w:t>ompute types</w:t>
+      </w:r>
+    </w:p>
+    <w:p>
+      <w:pPr>
+        <w:pStyle w:val="ListParagraph"/>
+        <w:numPr>
+          <w:ilvl w:val="0"/>
+          <w:numId w:val="4"/>
+        </w:numPr>
+        <w:tabs>
+          <w:tab w:val="center" w:pos="4513"/>
+        </w:tabs>
+        <w:rPr>
+          <w:b/>
+          <w:bCs/>
+          <w:lang w:val="en-US"/>
+        </w:rPr>
+      </w:pPr>
+      <w:r>
+        <w:rPr>
+          <w:b/>
+          <w:bCs/>
+          <w:lang w:val="en-US"/>
+        </w:rPr>
+        <w:t xml:space="preserve">All purpose: </w:t>
+      </w:r>
+      <w:r>
+        <w:rPr>
+          <w:lang w:val="en-US"/>
+        </w:rPr>
+        <w:t>For developers running experiments in notebooks</w:t>
+      </w:r>
+    </w:p>
+    <w:p>
+      <w:pPr>
+        <w:pStyle w:val="ListParagraph"/>
+        <w:numPr>
+          <w:ilvl w:val="0"/>
+          <w:numId w:val="4"/>
+        </w:numPr>
+        <w:tabs>
+          <w:tab w:val="center" w:pos="4513"/>
+        </w:tabs>
+        <w:rPr>
+          <w:b/>
+          <w:bCs/>
+          <w:lang w:val="en-US"/>
+        </w:rPr>
+      </w:pPr>
+      <w:r>
+        <w:rPr>
+          <w:b/>
+          <w:bCs/>
+          <w:lang w:val="en-US"/>
+        </w:rPr>
+        <w:t xml:space="preserve">Job clusters: </w:t>
+      </w:r>
+      <w:r>
+        <w:rPr>
+          <w:lang w:val="en-US"/>
+        </w:rPr>
+        <w:t xml:space="preserve">For </w:t>
+      </w:r>
+      <w:r>
+        <w:rPr>
+          <w:lang w:val="en-US"/>
+        </w:rPr>
+        <w:t>ephemeral</w:t>
+      </w:r>
+      <w:r>
+        <w:rPr>
+          <w:lang w:val="en-US"/>
+        </w:rPr>
+        <w:t xml:space="preserve"> tasks like </w:t>
+      </w:r>
+      <w:r>
+        <w:rPr>
+          <w:lang w:val="en-US"/>
+        </w:rPr>
+        <w:t>ETL</w:t>
+      </w:r>
+      <w:r>
+        <w:rPr>
+          <w:lang w:val="en-US"/>
+        </w:rPr>
+        <w:t>.</w:t>
+      </w:r>
+    </w:p>
+    <w:p>
+      <w:pPr>
+        <w:pStyle w:val="ListParagraph"/>
+        <w:numPr>
+          <w:ilvl w:val="0"/>
+          <w:numId w:val="4"/>
+        </w:numPr>
+        <w:tabs>
+          <w:tab w:val="center" w:pos="4513"/>
+        </w:tabs>
+        <w:rPr>
+          <w:b/>
+          <w:bCs/>
+          <w:lang w:val="en-US"/>
+        </w:rPr>
+      </w:pPr>
+      <w:r>
+        <w:rPr>
+          <w:b/>
+          <w:bCs/>
+          <w:lang w:val="en-US"/>
+        </w:rPr>
+        <w:t xml:space="preserve">SQL warehouse: </w:t>
+      </w:r>
+      <w:r>
+        <w:rPr>
+          <w:lang w:val="en-US"/>
+        </w:rPr>
+        <w:t>For BI End points.</w:t>
+      </w:r>
+    </w:p>
+    <w:p>
+      <w:pPr>
+        <w:pStyle w:val="Heading1"/>
+        <w:rPr>
+          <w:lang w:val="en-US"/>
+        </w:rPr>
+      </w:pPr>
+      <w:r>
+        <w:rPr>
+          <w:lang w:val="en-US"/>
+        </w:rPr>
+        <w:t>Dataframe API</w:t>
       </w:r>
     </w:p>
     <w:p>
@@ -939,11 +1334,192 @@
       </w:pPr>
     </w:lvl>
   </w:abstractNum>
+  <w:abstractNum w:abstractNumId="2" w15:restartNumberingAfterBreak="0">
+    <w:nsid w:val="48714F90"/>
+    <w:multiLevelType w:val="hybridMultilevel"/>
+    <w:tmpl w:val="E9BEDB80"/>
+    <w:lvl w:ilvl="0" w:tplc="4009000F">
+      <w:start w:val="1"/>
+      <w:numFmt w:val="decimal"/>
+      <w:lvlText w:val="%1."/>
+      <w:lvlJc w:val="left"/>
+      <w:pPr>
+        <w:ind w:left="720" w:hanging="360"/>
+      </w:pPr>
+      <w:rPr>
+        <w:rFonts w:hint="default"/>
+      </w:rPr>
+    </w:lvl>
+    <w:lvl w:ilvl="1" w:tplc="40090019" w:tentative="1">
+      <w:start w:val="1"/>
+      <w:numFmt w:val="lowerLetter"/>
+      <w:lvlText w:val="%2."/>
+      <w:lvlJc w:val="left"/>
+      <w:pPr>
+        <w:ind w:left="1440" w:hanging="360"/>
+      </w:pPr>
+    </w:lvl>
+    <w:lvl w:ilvl="2" w:tplc="4009001B" w:tentative="1">
+      <w:start w:val="1"/>
+      <w:numFmt w:val="lowerRoman"/>
+      <w:lvlText w:val="%3."/>
+      <w:lvlJc w:val="right"/>
+      <w:pPr>
+        <w:ind w:left="2160" w:hanging="180"/>
+      </w:pPr>
+    </w:lvl>
+    <w:lvl w:ilvl="3" w:tplc="4009000F" w:tentative="1">
+      <w:start w:val="1"/>
+      <w:numFmt w:val="decimal"/>
+      <w:lvlText w:val="%4."/>
+      <w:lvlJc w:val="left"/>
+      <w:pPr>
+        <w:ind w:left="2880" w:hanging="360"/>
+      </w:pPr>
+    </w:lvl>
+    <w:lvl w:ilvl="4" w:tplc="40090019" w:tentative="1">
+      <w:start w:val="1"/>
+      <w:numFmt w:val="lowerLetter"/>
+      <w:lvlText w:val="%5."/>
+      <w:lvlJc w:val="left"/>
+      <w:pPr>
+        <w:ind w:left="3600" w:hanging="360"/>
+      </w:pPr>
+    </w:lvl>
+    <w:lvl w:ilvl="5" w:tplc="4009001B" w:tentative="1">
+      <w:start w:val="1"/>
+      <w:numFmt w:val="lowerRoman"/>
+      <w:lvlText w:val="%6."/>
+      <w:lvlJc w:val="right"/>
+      <w:pPr>
+        <w:ind w:left="4320" w:hanging="180"/>
+      </w:pPr>
+    </w:lvl>
+    <w:lvl w:ilvl="6" w:tplc="4009000F" w:tentative="1">
+      <w:start w:val="1"/>
+      <w:numFmt w:val="decimal"/>
+      <w:lvlText w:val="%7."/>
+      <w:lvlJc w:val="left"/>
+      <w:pPr>
+        <w:ind w:left="5040" w:hanging="360"/>
+      </w:pPr>
+    </w:lvl>
+    <w:lvl w:ilvl="7" w:tplc="40090019" w:tentative="1">
+      <w:start w:val="1"/>
+      <w:numFmt w:val="lowerLetter"/>
+      <w:lvlText w:val="%8."/>
+      <w:lvlJc w:val="left"/>
+      <w:pPr>
+        <w:ind w:left="5760" w:hanging="360"/>
+      </w:pPr>
+    </w:lvl>
+    <w:lvl w:ilvl="8" w:tplc="4009001B" w:tentative="1">
+      <w:start w:val="1"/>
+      <w:numFmt w:val="lowerRoman"/>
+      <w:lvlText w:val="%9."/>
+      <w:lvlJc w:val="right"/>
+      <w:pPr>
+        <w:ind w:left="6480" w:hanging="180"/>
+      </w:pPr>
+    </w:lvl>
+  </w:abstractNum>
+  <w:abstractNum w:abstractNumId="3" w15:restartNumberingAfterBreak="0">
+    <w:nsid w:val="5E3C72DB"/>
+    <w:multiLevelType w:val="hybridMultilevel"/>
+    <w:tmpl w:val="3DDA36FE"/>
+    <w:lvl w:ilvl="0" w:tplc="4009000F">
+      <w:start w:val="1"/>
+      <w:numFmt w:val="decimal"/>
+      <w:lvlText w:val="%1."/>
+      <w:lvlJc w:val="left"/>
+      <w:pPr>
+        <w:ind w:left="720" w:hanging="360"/>
+      </w:pPr>
+    </w:lvl>
+    <w:lvl w:ilvl="1" w:tplc="40090019" w:tentative="1">
+      <w:start w:val="1"/>
+      <w:numFmt w:val="lowerLetter"/>
+      <w:lvlText w:val="%2."/>
+      <w:lvlJc w:val="left"/>
+      <w:pPr>
+        <w:ind w:left="1440" w:hanging="360"/>
+      </w:pPr>
+    </w:lvl>
+    <w:lvl w:ilvl="2" w:tplc="4009001B" w:tentative="1">
+      <w:start w:val="1"/>
+      <w:numFmt w:val="lowerRoman"/>
+      <w:lvlText w:val="%3."/>
+      <w:lvlJc w:val="right"/>
+      <w:pPr>
+        <w:ind w:left="2160" w:hanging="180"/>
+      </w:pPr>
+    </w:lvl>
+    <w:lvl w:ilvl="3" w:tplc="4009000F" w:tentative="1">
+      <w:start w:val="1"/>
+      <w:numFmt w:val="decimal"/>
+      <w:lvlText w:val="%4."/>
+      <w:lvlJc w:val="left"/>
+      <w:pPr>
+        <w:ind w:left="2880" w:hanging="360"/>
+      </w:pPr>
+    </w:lvl>
+    <w:lvl w:ilvl="4" w:tplc="40090019" w:tentative="1">
+      <w:start w:val="1"/>
+      <w:numFmt w:val="lowerLetter"/>
+      <w:lvlText w:val="%5."/>
+      <w:lvlJc w:val="left"/>
+      <w:pPr>
+        <w:ind w:left="3600" w:hanging="360"/>
+      </w:pPr>
+    </w:lvl>
+    <w:lvl w:ilvl="5" w:tplc="4009001B" w:tentative="1">
+      <w:start w:val="1"/>
+      <w:numFmt w:val="lowerRoman"/>
+      <w:lvlText w:val="%6."/>
+      <w:lvlJc w:val="right"/>
+      <w:pPr>
+        <w:ind w:left="4320" w:hanging="180"/>
+      </w:pPr>
+    </w:lvl>
+    <w:lvl w:ilvl="6" w:tplc="4009000F" w:tentative="1">
+      <w:start w:val="1"/>
+      <w:numFmt w:val="decimal"/>
+      <w:lvlText w:val="%7."/>
+      <w:lvlJc w:val="left"/>
+      <w:pPr>
+        <w:ind w:left="5040" w:hanging="360"/>
+      </w:pPr>
+    </w:lvl>
+    <w:lvl w:ilvl="7" w:tplc="40090019" w:tentative="1">
+      <w:start w:val="1"/>
+      <w:numFmt w:val="lowerLetter"/>
+      <w:lvlText w:val="%8."/>
+      <w:lvlJc w:val="left"/>
+      <w:pPr>
+        <w:ind w:left="5760" w:hanging="360"/>
+      </w:pPr>
+    </w:lvl>
+    <w:lvl w:ilvl="8" w:tplc="4009001B" w:tentative="1">
+      <w:start w:val="1"/>
+      <w:numFmt w:val="lowerRoman"/>
+      <w:lvlText w:val="%9."/>
+      <w:lvlJc w:val="right"/>
+      <w:pPr>
+        <w:ind w:left="6480" w:hanging="180"/>
+      </w:pPr>
+    </w:lvl>
+  </w:abstractNum>
   <w:num w:numId="1" w16cid:durableId="1806041872">
     <w:abstractNumId w:val="0"/>
   </w:num>
   <w:num w:numId="2" w16cid:durableId="313604597">
     <w:abstractNumId w:val="1"/>
+  </w:num>
+  <w:num w:numId="3" w16cid:durableId="892548134">
+    <w:abstractNumId w:val="3"/>
+  </w:num>
+  <w:num w:numId="4" w16cid:durableId="70349437">
+    <w:abstractNumId w:val="2"/>
   </w:num>
 </w:numbering>
 </file>

</xml_diff>

<commit_message>
Add distributed programming core principles to documentation
</commit_message>
<xml_diff>
--- a/spark.docx
+++ b/spark.docx
@@ -162,7 +162,35 @@
         <w:rPr>
           <w:lang w:val="en-US"/>
         </w:rPr>
-        <w:t>This core engine is exposed to higher level APIs like Dataframe, Structured Streaming, MLib, and GraphX which are then exposed to different languages like scala and python.</w:t>
+        <w:t xml:space="preserve">This core engine is exposed to higher level APIs like Dataframe, Structured Streaming, </w:t>
+      </w:r>
+      <w:proofErr w:type="spellStart"/>
+      <w:r>
+        <w:rPr>
+          <w:lang w:val="en-US"/>
+        </w:rPr>
+        <w:t>MLib</w:t>
+      </w:r>
+      <w:proofErr w:type="spellEnd"/>
+      <w:r>
+        <w:rPr>
+          <w:lang w:val="en-US"/>
+        </w:rPr>
+        <w:t xml:space="preserve">, and </w:t>
+      </w:r>
+      <w:proofErr w:type="spellStart"/>
+      <w:r>
+        <w:rPr>
+          <w:lang w:val="en-US"/>
+        </w:rPr>
+        <w:t>GraphX</w:t>
+      </w:r>
+      <w:proofErr w:type="spellEnd"/>
+      <w:r>
+        <w:rPr>
+          <w:lang w:val="en-US"/>
+        </w:rPr>
+        <w:t xml:space="preserve"> which are then exposed to different languages like scala and python.</w:t>
       </w:r>
     </w:p>
     <w:p>
@@ -183,7 +211,6 @@
         <w:rPr>
           <w:lang w:val="en-US"/>
         </w:rPr>
-        <w:lastRenderedPageBreak/>
         <w:t>Architecture</w:t>
       </w:r>
     </w:p>
@@ -620,7 +647,21 @@
         <w:rPr>
           <w:lang w:val="en-US"/>
         </w:rPr>
-        <w:t>These stores intermediate and final results in memory or disk.</w:t>
+        <w:t xml:space="preserve">These stores intermediate and </w:t>
+      </w:r>
+      <w:proofErr w:type="gramStart"/>
+      <w:r>
+        <w:rPr>
+          <w:lang w:val="en-US"/>
+        </w:rPr>
+        <w:t>final results</w:t>
+      </w:r>
+      <w:proofErr w:type="gramEnd"/>
+      <w:r>
+        <w:rPr>
+          <w:lang w:val="en-US"/>
+        </w:rPr>
+        <w:t xml:space="preserve"> in memory or disk.</w:t>
       </w:r>
     </w:p>
     <w:p>
@@ -641,7 +682,6 @@
           <w:noProof/>
           <w:lang w:val="en-US"/>
         </w:rPr>
-        <w:lastRenderedPageBreak/>
         <w:drawing>
           <wp:inline distT="0" distB="0" distL="0" distR="0" wp14:anchorId="169C46A2" wp14:editId="0498E194">
             <wp:extent cx="5731510" cy="4554220"/>
@@ -834,7 +874,6 @@
         <w:rPr>
           <w:lang w:val="en-US"/>
         </w:rPr>
-        <w:lastRenderedPageBreak/>
         <w:t>Jobs are implemented by DAGs.</w:t>
       </w:r>
     </w:p>
@@ -1173,6 +1212,7 @@
       </w:pPr>
       <w:r>
         <w:rPr>
+          <w:noProof/>
           <w:lang w:val="en-US"/>
         </w:rPr>
         <w:drawing>
@@ -1447,44 +1487,104 @@
         <w:rPr>
           <w:lang w:val="en-US"/>
         </w:rPr>
-        <w:t>We can use spark.read and spark.write for reading and writing data.</w:t>
-      </w:r>
-    </w:p>
-    <w:p>
-      <w:pPr>
-        <w:rPr>
-          <w:lang w:val="en-US"/>
-        </w:rPr>
-      </w:pPr>
-      <w:r>
-        <w:rPr>
-          <w:lang w:val="en-US"/>
-        </w:rPr>
-        <w:t>When reading the data from non-self-describing schema formats like CSVs use StructType to define data types to make reading much more efficient. No need for formats like Parquets.</w:t>
-      </w:r>
-    </w:p>
-    <w:p>
-      <w:pPr>
-        <w:rPr>
-          <w:lang w:val="en-US"/>
-        </w:rPr>
-      </w:pPr>
-      <w:r>
-        <w:rPr>
-          <w:lang w:val="en-US"/>
-        </w:rPr>
-        <w:lastRenderedPageBreak/>
-        <w:t>We can also use SQL ddl to define schema</w:t>
-      </w:r>
-    </w:p>
-    <w:p>
-      <w:pPr>
-        <w:rPr>
-          <w:lang w:val="en-US"/>
-        </w:rPr>
-      </w:pPr>
-      <w:r>
-        <w:rPr>
+        <w:t xml:space="preserve">We can use </w:t>
+      </w:r>
+      <w:proofErr w:type="spellStart"/>
+      <w:proofErr w:type="gramStart"/>
+      <w:r>
+        <w:rPr>
+          <w:lang w:val="en-US"/>
+        </w:rPr>
+        <w:t>spark.read</w:t>
+      </w:r>
+      <w:proofErr w:type="spellEnd"/>
+      <w:proofErr w:type="gramEnd"/>
+      <w:r>
+        <w:rPr>
+          <w:lang w:val="en-US"/>
+        </w:rPr>
+        <w:t xml:space="preserve"> and </w:t>
+      </w:r>
+      <w:proofErr w:type="spellStart"/>
+      <w:proofErr w:type="gramStart"/>
+      <w:r>
+        <w:rPr>
+          <w:lang w:val="en-US"/>
+        </w:rPr>
+        <w:t>spark.write</w:t>
+      </w:r>
+      <w:proofErr w:type="spellEnd"/>
+      <w:proofErr w:type="gramEnd"/>
+      <w:r>
+        <w:rPr>
+          <w:lang w:val="en-US"/>
+        </w:rPr>
+        <w:t xml:space="preserve"> for reading and writing data.</w:t>
+      </w:r>
+    </w:p>
+    <w:p>
+      <w:pPr>
+        <w:rPr>
+          <w:lang w:val="en-US"/>
+        </w:rPr>
+      </w:pPr>
+      <w:r>
+        <w:rPr>
+          <w:lang w:val="en-US"/>
+        </w:rPr>
+        <w:t xml:space="preserve">When reading the data from non-self-describing schema formats like CSVs use </w:t>
+      </w:r>
+      <w:proofErr w:type="spellStart"/>
+      <w:r>
+        <w:rPr>
+          <w:lang w:val="en-US"/>
+        </w:rPr>
+        <w:t>StructType</w:t>
+      </w:r>
+      <w:proofErr w:type="spellEnd"/>
+      <w:r>
+        <w:rPr>
+          <w:lang w:val="en-US"/>
+        </w:rPr>
+        <w:t xml:space="preserve"> to define data types to make reading much more efficient. No need for formats like Parquets.</w:t>
+      </w:r>
+    </w:p>
+    <w:p>
+      <w:pPr>
+        <w:rPr>
+          <w:lang w:val="en-US"/>
+        </w:rPr>
+      </w:pPr>
+      <w:r>
+        <w:rPr>
+          <w:lang w:val="en-US"/>
+        </w:rPr>
+        <w:t xml:space="preserve">We can also use SQL </w:t>
+      </w:r>
+      <w:proofErr w:type="spellStart"/>
+      <w:r>
+        <w:rPr>
+          <w:lang w:val="en-US"/>
+        </w:rPr>
+        <w:t>ddl</w:t>
+      </w:r>
+      <w:proofErr w:type="spellEnd"/>
+      <w:r>
+        <w:rPr>
+          <w:lang w:val="en-US"/>
+        </w:rPr>
+        <w:t xml:space="preserve"> to define schema</w:t>
+      </w:r>
+    </w:p>
+    <w:p>
+      <w:pPr>
+        <w:rPr>
+          <w:lang w:val="en-US"/>
+        </w:rPr>
+      </w:pPr>
+      <w:r>
+        <w:rPr>
+          <w:noProof/>
           <w:lang w:val="en-US"/>
         </w:rPr>
         <w:drawing>
@@ -1582,7 +1682,101 @@
         <w:rPr>
           <w:lang w:val="en-US"/>
         </w:rPr>
-        <w:t>Ex: select(), filter(), withColumn(), groupBy(), agg()</w:t>
+        <w:t xml:space="preserve">Ex: </w:t>
+      </w:r>
+      <w:proofErr w:type="gramStart"/>
+      <w:r>
+        <w:rPr>
+          <w:lang w:val="en-US"/>
+        </w:rPr>
+        <w:t>select(</w:t>
+      </w:r>
+      <w:proofErr w:type="gramEnd"/>
+      <w:r>
+        <w:rPr>
+          <w:lang w:val="en-US"/>
+        </w:rPr>
+        <w:t xml:space="preserve">), </w:t>
+      </w:r>
+      <w:proofErr w:type="gramStart"/>
+      <w:r>
+        <w:rPr>
+          <w:lang w:val="en-US"/>
+        </w:rPr>
+        <w:t>filter(</w:t>
+      </w:r>
+      <w:proofErr w:type="gramEnd"/>
+      <w:r>
+        <w:rPr>
+          <w:lang w:val="en-US"/>
+        </w:rPr>
+        <w:t xml:space="preserve">), </w:t>
+      </w:r>
+      <w:proofErr w:type="spellStart"/>
+      <w:proofErr w:type="gramStart"/>
+      <w:r>
+        <w:rPr>
+          <w:lang w:val="en-US"/>
+        </w:rPr>
+        <w:t>withColumn</w:t>
+      </w:r>
+      <w:proofErr w:type="spellEnd"/>
+      <w:r>
+        <w:rPr>
+          <w:lang w:val="en-US"/>
+        </w:rPr>
+        <w:t>(</w:t>
+      </w:r>
+      <w:proofErr w:type="gramEnd"/>
+      <w:r>
+        <w:rPr>
+          <w:lang w:val="en-US"/>
+        </w:rPr>
+        <w:t xml:space="preserve">), </w:t>
+      </w:r>
+      <w:proofErr w:type="spellStart"/>
+      <w:proofErr w:type="gramStart"/>
+      <w:r>
+        <w:rPr>
+          <w:lang w:val="en-US"/>
+        </w:rPr>
+        <w:t>groupBy</w:t>
+      </w:r>
+      <w:proofErr w:type="spellEnd"/>
+      <w:r>
+        <w:rPr>
+          <w:lang w:val="en-US"/>
+        </w:rPr>
+        <w:t>(</w:t>
+      </w:r>
+      <w:proofErr w:type="gramEnd"/>
+      <w:r>
+        <w:rPr>
+          <w:lang w:val="en-US"/>
+        </w:rPr>
+        <w:t xml:space="preserve">), </w:t>
+      </w:r>
+      <w:proofErr w:type="spellStart"/>
+      <w:proofErr w:type="gramStart"/>
+      <w:r>
+        <w:rPr>
+          <w:lang w:val="en-US"/>
+        </w:rPr>
+        <w:t>agg</w:t>
+      </w:r>
+      <w:proofErr w:type="spellEnd"/>
+      <w:r>
+        <w:rPr>
+          <w:lang w:val="en-US"/>
+        </w:rPr>
+        <w:t>(</w:t>
+      </w:r>
+      <w:proofErr w:type="gramEnd"/>
+      <w:r>
+        <w:rPr>
+          <w:lang w:val="en-US"/>
+        </w:rPr>
+        <w:t>)</w:t>
       </w:r>
     </w:p>
     <w:p>
@@ -1616,20 +1810,90 @@
         <w:rPr>
           <w:lang w:val="en-US"/>
         </w:rPr>
-        <w:t>Ex: show(), count(), first(), write()</w:t>
-      </w:r>
-    </w:p>
-    <w:p>
-      <w:pPr>
-        <w:rPr>
-          <w:lang w:val="en-US"/>
-        </w:rPr>
-      </w:pPr>
-      <w:r>
-        <w:rPr>
-          <w:lang w:val="en-US"/>
-        </w:rPr>
-        <w:t>We can call multiple transformations but the job is only created when the action is requested.</w:t>
+        <w:t xml:space="preserve">Ex: </w:t>
+      </w:r>
+      <w:proofErr w:type="gramStart"/>
+      <w:r>
+        <w:rPr>
+          <w:lang w:val="en-US"/>
+        </w:rPr>
+        <w:t>show(</w:t>
+      </w:r>
+      <w:proofErr w:type="gramEnd"/>
+      <w:r>
+        <w:rPr>
+          <w:lang w:val="en-US"/>
+        </w:rPr>
+        <w:t xml:space="preserve">), </w:t>
+      </w:r>
+      <w:proofErr w:type="gramStart"/>
+      <w:r>
+        <w:rPr>
+          <w:lang w:val="en-US"/>
+        </w:rPr>
+        <w:t>count(</w:t>
+      </w:r>
+      <w:proofErr w:type="gramEnd"/>
+      <w:r>
+        <w:rPr>
+          <w:lang w:val="en-US"/>
+        </w:rPr>
+        <w:t xml:space="preserve">), </w:t>
+      </w:r>
+      <w:proofErr w:type="gramStart"/>
+      <w:r>
+        <w:rPr>
+          <w:lang w:val="en-US"/>
+        </w:rPr>
+        <w:t>first(</w:t>
+      </w:r>
+      <w:proofErr w:type="gramEnd"/>
+      <w:r>
+        <w:rPr>
+          <w:lang w:val="en-US"/>
+        </w:rPr>
+        <w:t xml:space="preserve">), </w:t>
+      </w:r>
+      <w:proofErr w:type="gramStart"/>
+      <w:r>
+        <w:rPr>
+          <w:lang w:val="en-US"/>
+        </w:rPr>
+        <w:t>write(</w:t>
+      </w:r>
+      <w:proofErr w:type="gramEnd"/>
+      <w:r>
+        <w:rPr>
+          <w:lang w:val="en-US"/>
+        </w:rPr>
+        <w:t>)</w:t>
+      </w:r>
+    </w:p>
+    <w:p>
+      <w:pPr>
+        <w:rPr>
+          <w:lang w:val="en-US"/>
+        </w:rPr>
+      </w:pPr>
+      <w:r>
+        <w:rPr>
+          <w:lang w:val="en-US"/>
+        </w:rPr>
+        <w:t xml:space="preserve">We can call multiple </w:t>
+      </w:r>
+      <w:proofErr w:type="gramStart"/>
+      <w:r>
+        <w:rPr>
+          <w:lang w:val="en-US"/>
+        </w:rPr>
+        <w:t>transformations</w:t>
+      </w:r>
+      <w:proofErr w:type="gramEnd"/>
+      <w:r>
+        <w:rPr>
+          <w:lang w:val="en-US"/>
+        </w:rPr>
+        <w:t xml:space="preserve"> but the job is only created when the action is requested.</w:t>
       </w:r>
     </w:p>
     <w:p>
@@ -1738,6 +2002,168 @@
         </w:rPr>
         <w:t xml:space="preserve">is a centralized metadata service in databricks account and assigned to a Databricks workspace that enables fine-grained security and governance across all datasets. </w:t>
       </w:r>
+    </w:p>
+    <w:p>
+      <w:pPr>
+        <w:pStyle w:val="Heading1"/>
+        <w:rPr>
+          <w:lang w:val="en-US"/>
+        </w:rPr>
+      </w:pPr>
+      <w:r>
+        <w:rPr>
+          <w:lang w:val="en-US"/>
+        </w:rPr>
+        <w:t>Distributed Programming Core Principles</w:t>
+      </w:r>
+    </w:p>
+    <w:p>
+      <w:pPr>
+        <w:pStyle w:val="ListParagraph"/>
+        <w:numPr>
+          <w:ilvl w:val="0"/>
+          <w:numId w:val="1"/>
+        </w:numPr>
+        <w:rPr>
+          <w:lang w:val="en-US"/>
+        </w:rPr>
+      </w:pPr>
+      <w:r>
+        <w:rPr>
+          <w:lang w:val="en-US"/>
+        </w:rPr>
+        <w:t>Each Node works independently and manages its own resources (CPU, disk, memory)</w:t>
+      </w:r>
+    </w:p>
+    <w:p>
+      <w:pPr>
+        <w:pStyle w:val="ListParagraph"/>
+        <w:numPr>
+          <w:ilvl w:val="0"/>
+          <w:numId w:val="1"/>
+        </w:numPr>
+        <w:rPr>
+          <w:lang w:val="en-US"/>
+        </w:rPr>
+      </w:pPr>
+      <w:r>
+        <w:rPr>
+          <w:lang w:val="en-US"/>
+        </w:rPr>
+        <w:t>Adding more nodes will improve performance linearly</w:t>
+      </w:r>
+    </w:p>
+    <w:p>
+      <w:pPr>
+        <w:pStyle w:val="ListParagraph"/>
+        <w:numPr>
+          <w:ilvl w:val="0"/>
+          <w:numId w:val="1"/>
+        </w:numPr>
+        <w:rPr>
+          <w:lang w:val="en-US"/>
+        </w:rPr>
+      </w:pPr>
+      <w:r>
+        <w:rPr>
+          <w:lang w:val="en-US"/>
+        </w:rPr>
+        <w:t>Fault tolerance should be isolated to individual nodes and should not affect entire system.</w:t>
+      </w:r>
+    </w:p>
+    <w:p>
+      <w:pPr>
+        <w:pStyle w:val="ListParagraph"/>
+        <w:numPr>
+          <w:ilvl w:val="0"/>
+          <w:numId w:val="1"/>
+        </w:numPr>
+        <w:rPr>
+          <w:lang w:val="en-US"/>
+        </w:rPr>
+      </w:pPr>
+      <w:r>
+        <w:rPr>
+          <w:lang w:val="en-US"/>
+        </w:rPr>
+        <w:t>Resources should be partitioned across nodes.</w:t>
+      </w:r>
+    </w:p>
+    <w:p>
+      <w:pPr>
+        <w:rPr>
+          <w:lang w:val="en-US"/>
+        </w:rPr>
+      </w:pPr>
+      <w:r>
+        <w:rPr>
+          <w:lang w:val="en-US"/>
+        </w:rPr>
+        <w:t>Spark performs map shuffle reduce when triggered by</w:t>
+      </w:r>
+    </w:p>
+    <w:p>
+      <w:pPr>
+        <w:pStyle w:val="ListParagraph"/>
+        <w:numPr>
+          <w:ilvl w:val="0"/>
+          <w:numId w:val="1"/>
+        </w:numPr>
+        <w:rPr>
+          <w:lang w:val="en-US"/>
+        </w:rPr>
+      </w:pPr>
+      <w:r>
+        <w:rPr>
+          <w:lang w:val="en-US"/>
+        </w:rPr>
+        <w:t>Wide transformations</w:t>
+      </w:r>
+    </w:p>
+    <w:p>
+      <w:pPr>
+        <w:pStyle w:val="ListParagraph"/>
+        <w:numPr>
+          <w:ilvl w:val="0"/>
+          <w:numId w:val="1"/>
+        </w:numPr>
+        <w:rPr>
+          <w:lang w:val="en-US"/>
+        </w:rPr>
+      </w:pPr>
+      <w:r>
+        <w:rPr>
+          <w:lang w:val="en-US"/>
+        </w:rPr>
+        <w:t>Key based operations</w:t>
+      </w:r>
+    </w:p>
+    <w:p>
+      <w:pPr>
+        <w:pStyle w:val="ListParagraph"/>
+        <w:numPr>
+          <w:ilvl w:val="0"/>
+          <w:numId w:val="1"/>
+        </w:numPr>
+        <w:rPr>
+          <w:lang w:val="en-US"/>
+        </w:rPr>
+      </w:pPr>
+      <w:proofErr w:type="gramStart"/>
+      <w:r>
+        <w:rPr>
+          <w:lang w:val="en-US"/>
+        </w:rPr>
+        <w:t>repartitioning</w:t>
+      </w:r>
+      <w:proofErr w:type="gramEnd"/>
+    </w:p>
+    <w:p>
+      <w:pPr>
+        <w:rPr>
+          <w:lang w:val="en-US"/>
+        </w:rPr>
+      </w:pPr>
     </w:p>
     <w:p>
       <w:pPr>

</xml_diff>